<commit_message>
Add new scenarios for practical applications in decision framework; update existing slides for clarity and consistency.
</commit_message>
<xml_diff>
--- a/content/scenarii-lucru/A2-fise-lucru/A2-S3-Administrativ.docx
+++ b/content/scenarii-lucru/A2-fise-lucru/A2-S3-Administrativ.docx
@@ -154,8 +154,8 @@
         <w:tblLook w:val="04A0" w:firstRow="1" w:lastRow="0" w:firstColumn="1" w:lastColumn="0" w:noHBand="0" w:noVBand="1"/>
       </w:tblPr>
       <w:tblGrid>
-        <w:gridCol w:w="5804"/>
-        <w:gridCol w:w="3546"/>
+        <w:gridCol w:w="5807"/>
+        <w:gridCol w:w="3543"/>
       </w:tblGrid>
       <w:tr>
         <w:tc>
@@ -327,6 +327,18 @@
                 <w14:ligatures w14:val="none"/>
               </w:rPr>
             </w:pPr>
+          </w:p>
+          <w:p>
+            <w:pPr>
+              <w:spacing w:line="285" w:lineRule="atLeast"/>
+              <w:rPr>
+                <w:rFonts w:ascii="Open Sans" w:eastAsia="Times New Roman" w:hAnsi="Open Sans" w:cs="Open Sans"/>
+                <w:color w:val="292929"/>
+                <w:kern w:val="0"/>
+                <w:lang w:val="fr-FR"/>
+                <w14:ligatures w14:val="none"/>
+              </w:rPr>
+            </w:pPr>
             <w:r>
               <w:rPr>
                 <w:rFonts w:ascii="Open Sans" w:eastAsia="Times New Roman" w:hAnsi="Open Sans" w:cs="Open Sans"/>
@@ -337,9 +349,9 @@
                 <w14:ligatures w14:val="none"/>
               </w:rPr>
               <w:drawing>
-                <wp:inline distT="0" distB="0" distL="0" distR="0" wp14:anchorId="32711F45" wp14:editId="7D5DB484">
-                  <wp:extent cx="2114550" cy="2114550"/>
-                  <wp:effectExtent l="0" t="0" r="0" b="0"/>
+                <wp:inline distT="0" distB="0" distL="0" distR="0" wp14:anchorId="1E12EDB7" wp14:editId="573657C0">
+                  <wp:extent cx="1993900" cy="1993900"/>
+                  <wp:effectExtent l="0" t="0" r="6350" b="6350"/>
                   <wp:docPr id="1856211619" name="Picture 1"/>
                   <wp:cNvGraphicFramePr>
                     <a:graphicFrameLocks xmlns:a="http://schemas.openxmlformats.org/drawingml/2006/main" noChangeAspect="1"/>
@@ -360,7 +372,7 @@
                         <pic:spPr>
                           <a:xfrm>
                             <a:off x="0" y="0"/>
-                            <a:ext cx="2114550" cy="2114550"/>
+                            <a:ext cx="1993900" cy="1993900"/>
                           </a:xfrm>
                           <a:prstGeom prst="rect">
                             <a:avLst/>
@@ -395,6 +407,126 @@
               </w:rPr>
               <w:br/>
             </w:r>
+            <w:proofErr w:type="spellStart"/>
+            <w:r>
+              <w:rPr>
+                <w:rFonts w:ascii="Open Sans" w:eastAsia="Times New Roman" w:hAnsi="Open Sans" w:cs="Open Sans"/>
+                <w:color w:val="292929"/>
+                <w:kern w:val="0"/>
+                <w14:ligatures w14:val="none"/>
+              </w:rPr>
+              <w:t>Scanează</w:t>
+            </w:r>
+            <w:proofErr w:type="spellEnd"/>
+            <w:r>
+              <w:rPr>
+                <w:rFonts w:ascii="Open Sans" w:eastAsia="Times New Roman" w:hAnsi="Open Sans" w:cs="Open Sans"/>
+                <w:color w:val="292929"/>
+                <w:kern w:val="0"/>
+                <w14:ligatures w14:val="none"/>
+              </w:rPr>
+              <w:t xml:space="preserve"> </w:t>
+            </w:r>
+            <w:proofErr w:type="spellStart"/>
+            <w:r>
+              <w:rPr>
+                <w:rFonts w:ascii="Open Sans" w:eastAsia="Times New Roman" w:hAnsi="Open Sans" w:cs="Open Sans"/>
+                <w:color w:val="292929"/>
+                <w:kern w:val="0"/>
+                <w14:ligatures w14:val="none"/>
+              </w:rPr>
+              <w:t>codul</w:t>
+            </w:r>
+            <w:proofErr w:type="spellEnd"/>
+            <w:r>
+              <w:rPr>
+                <w:rFonts w:ascii="Open Sans" w:eastAsia="Times New Roman" w:hAnsi="Open Sans" w:cs="Open Sans"/>
+                <w:color w:val="292929"/>
+                <w:kern w:val="0"/>
+                <w14:ligatures w14:val="none"/>
+              </w:rPr>
+              <w:t xml:space="preserve"> </w:t>
+            </w:r>
+            <w:proofErr w:type="spellStart"/>
+            <w:r>
+              <w:rPr>
+                <w:rFonts w:ascii="Open Sans" w:eastAsia="Times New Roman" w:hAnsi="Open Sans" w:cs="Open Sans"/>
+                <w:color w:val="292929"/>
+                <w:kern w:val="0"/>
+                <w14:ligatures w14:val="none"/>
+              </w:rPr>
+              <w:t>pentru</w:t>
+            </w:r>
+            <w:proofErr w:type="spellEnd"/>
+            <w:r>
+              <w:rPr>
+                <w:rFonts w:ascii="Open Sans" w:eastAsia="Times New Roman" w:hAnsi="Open Sans" w:cs="Open Sans"/>
+                <w:color w:val="292929"/>
+                <w:kern w:val="0"/>
+                <w14:ligatures w14:val="none"/>
+              </w:rPr>
+              <w:t xml:space="preserve"> a </w:t>
+            </w:r>
+            <w:proofErr w:type="spellStart"/>
+            <w:r>
+              <w:rPr>
+                <w:rFonts w:ascii="Open Sans" w:eastAsia="Times New Roman" w:hAnsi="Open Sans" w:cs="Open Sans"/>
+                <w:color w:val="292929"/>
+                <w:kern w:val="0"/>
+                <w14:ligatures w14:val="none"/>
+              </w:rPr>
+              <w:t>accesa</w:t>
+            </w:r>
+            <w:proofErr w:type="spellEnd"/>
+            <w:r>
+              <w:rPr>
+                <w:rFonts w:ascii="Open Sans" w:eastAsia="Times New Roman" w:hAnsi="Open Sans" w:cs="Open Sans"/>
+                <w:color w:val="292929"/>
+                <w:kern w:val="0"/>
+                <w14:ligatures w14:val="none"/>
+              </w:rPr>
+              <w:t xml:space="preserve"> </w:t>
+            </w:r>
+            <w:proofErr w:type="spellStart"/>
+            <w:r>
+              <w:rPr>
+                <w:rFonts w:ascii="Open Sans" w:eastAsia="Times New Roman" w:hAnsi="Open Sans" w:cs="Open Sans"/>
+                <w:color w:val="292929"/>
+                <w:kern w:val="0"/>
+                <w14:ligatures w14:val="none"/>
+              </w:rPr>
+              <w:t>conținutul</w:t>
+            </w:r>
+            <w:proofErr w:type="spellEnd"/>
+            <w:r>
+              <w:rPr>
+                <w:rFonts w:ascii="Open Sans" w:eastAsia="Times New Roman" w:hAnsi="Open Sans" w:cs="Open Sans"/>
+                <w:color w:val="292929"/>
+                <w:kern w:val="0"/>
+                <w14:ligatures w14:val="none"/>
+              </w:rPr>
+              <w:t xml:space="preserve"> </w:t>
+            </w:r>
+            <w:proofErr w:type="spellStart"/>
+            <w:r>
+              <w:rPr>
+                <w:rFonts w:ascii="Open Sans" w:eastAsia="Times New Roman" w:hAnsi="Open Sans" w:cs="Open Sans"/>
+                <w:color w:val="292929"/>
+                <w:kern w:val="0"/>
+                <w14:ligatures w14:val="none"/>
+              </w:rPr>
+              <w:t>worshopului</w:t>
+            </w:r>
+            <w:proofErr w:type="spellEnd"/>
+            <w:r>
+              <w:rPr>
+                <w:rFonts w:ascii="Open Sans" w:eastAsia="Times New Roman" w:hAnsi="Open Sans" w:cs="Open Sans"/>
+                <w:color w:val="292929"/>
+                <w:kern w:val="0"/>
+                <w14:ligatures w14:val="none"/>
+              </w:rPr>
+              <w:t>.</w:t>
+            </w:r>
             <w:r>
               <w:rPr>
                 <w:rFonts w:ascii="Open Sans" w:eastAsia="Times New Roman" w:hAnsi="Open Sans" w:cs="Open Sans"/>
@@ -406,125 +538,16 @@
               </w:rPr>
               <w:br/>
             </w:r>
-            <w:proofErr w:type="spellStart"/>
-            <w:r>
-              <w:rPr>
-                <w:rFonts w:ascii="Open Sans" w:eastAsia="Times New Roman" w:hAnsi="Open Sans" w:cs="Open Sans"/>
-                <w:color w:val="292929"/>
-                <w:kern w:val="0"/>
-                <w14:ligatures w14:val="none"/>
-              </w:rPr>
-              <w:t>Scanează</w:t>
-            </w:r>
-            <w:proofErr w:type="spellEnd"/>
-            <w:r>
-              <w:rPr>
-                <w:rFonts w:ascii="Open Sans" w:eastAsia="Times New Roman" w:hAnsi="Open Sans" w:cs="Open Sans"/>
-                <w:color w:val="292929"/>
-                <w:kern w:val="0"/>
-                <w14:ligatures w14:val="none"/>
-              </w:rPr>
-              <w:t xml:space="preserve"> </w:t>
-            </w:r>
-            <w:proofErr w:type="spellStart"/>
-            <w:r>
-              <w:rPr>
-                <w:rFonts w:ascii="Open Sans" w:eastAsia="Times New Roman" w:hAnsi="Open Sans" w:cs="Open Sans"/>
-                <w:color w:val="292929"/>
-                <w:kern w:val="0"/>
-                <w14:ligatures w14:val="none"/>
-              </w:rPr>
-              <w:t>codul</w:t>
-            </w:r>
-            <w:proofErr w:type="spellEnd"/>
-            <w:r>
-              <w:rPr>
-                <w:rFonts w:ascii="Open Sans" w:eastAsia="Times New Roman" w:hAnsi="Open Sans" w:cs="Open Sans"/>
-                <w:color w:val="292929"/>
-                <w:kern w:val="0"/>
-                <w14:ligatures w14:val="none"/>
-              </w:rPr>
-              <w:t xml:space="preserve"> </w:t>
-            </w:r>
-            <w:proofErr w:type="spellStart"/>
-            <w:r>
-              <w:rPr>
-                <w:rFonts w:ascii="Open Sans" w:eastAsia="Times New Roman" w:hAnsi="Open Sans" w:cs="Open Sans"/>
-                <w:color w:val="292929"/>
-                <w:kern w:val="0"/>
-                <w14:ligatures w14:val="none"/>
-              </w:rPr>
-              <w:t>pentru</w:t>
-            </w:r>
-            <w:proofErr w:type="spellEnd"/>
-            <w:r>
-              <w:rPr>
-                <w:rFonts w:ascii="Open Sans" w:eastAsia="Times New Roman" w:hAnsi="Open Sans" w:cs="Open Sans"/>
-                <w:color w:val="292929"/>
-                <w:kern w:val="0"/>
-                <w14:ligatures w14:val="none"/>
-              </w:rPr>
-              <w:t xml:space="preserve"> a </w:t>
-            </w:r>
-            <w:proofErr w:type="spellStart"/>
-            <w:r>
-              <w:rPr>
-                <w:rFonts w:ascii="Open Sans" w:eastAsia="Times New Roman" w:hAnsi="Open Sans" w:cs="Open Sans"/>
-                <w:color w:val="292929"/>
-                <w:kern w:val="0"/>
-                <w14:ligatures w14:val="none"/>
-              </w:rPr>
-              <w:t>accesa</w:t>
-            </w:r>
-            <w:proofErr w:type="spellEnd"/>
-            <w:r>
-              <w:rPr>
-                <w:rFonts w:ascii="Open Sans" w:eastAsia="Times New Roman" w:hAnsi="Open Sans" w:cs="Open Sans"/>
-                <w:color w:val="292929"/>
-                <w:kern w:val="0"/>
-                <w14:ligatures w14:val="none"/>
-              </w:rPr>
-              <w:t xml:space="preserve"> </w:t>
-            </w:r>
-            <w:proofErr w:type="spellStart"/>
-            <w:r>
-              <w:rPr>
-                <w:rFonts w:ascii="Open Sans" w:eastAsia="Times New Roman" w:hAnsi="Open Sans" w:cs="Open Sans"/>
-                <w:color w:val="292929"/>
-                <w:kern w:val="0"/>
-                <w14:ligatures w14:val="none"/>
-              </w:rPr>
-              <w:t>conținutul</w:t>
-            </w:r>
-            <w:proofErr w:type="spellEnd"/>
-            <w:r>
-              <w:rPr>
-                <w:rFonts w:ascii="Open Sans" w:eastAsia="Times New Roman" w:hAnsi="Open Sans" w:cs="Open Sans"/>
-                <w:color w:val="292929"/>
-                <w:kern w:val="0"/>
-                <w14:ligatures w14:val="none"/>
-              </w:rPr>
-              <w:t xml:space="preserve"> </w:t>
-            </w:r>
-            <w:proofErr w:type="spellStart"/>
-            <w:r>
-              <w:rPr>
-                <w:rFonts w:ascii="Open Sans" w:eastAsia="Times New Roman" w:hAnsi="Open Sans" w:cs="Open Sans"/>
-                <w:color w:val="292929"/>
-                <w:kern w:val="0"/>
-                <w14:ligatures w14:val="none"/>
-              </w:rPr>
-              <w:t>worshopului</w:t>
-            </w:r>
-            <w:proofErr w:type="spellEnd"/>
-            <w:r>
-              <w:rPr>
-                <w:rFonts w:ascii="Open Sans" w:eastAsia="Times New Roman" w:hAnsi="Open Sans" w:cs="Open Sans"/>
-                <w:color w:val="292929"/>
-                <w:kern w:val="0"/>
-                <w14:ligatures w14:val="none"/>
-              </w:rPr>
-              <w:t>.</w:t>
+            <w:r>
+              <w:rPr>
+                <w:rFonts w:ascii="Open Sans" w:eastAsia="Times New Roman" w:hAnsi="Open Sans" w:cs="Open Sans"/>
+                <w:b/>
+                <w:bCs/>
+                <w:color w:val="292929"/>
+                <w:kern w:val="0"/>
+                <w14:ligatures w14:val="none"/>
+              </w:rPr>
+              <w:br/>
             </w:r>
           </w:p>
         </w:tc>
@@ -2625,6 +2648,7 @@
           <w:bCs/>
           <w:lang w:val="ro-RO"/>
         </w:rPr>
+        <w:lastRenderedPageBreak/>
         <w:t>Întrebări ajutătoare:</w:t>
       </w:r>
     </w:p>
@@ -2647,7 +2671,6 @@
           <w:bCs/>
           <w:lang w:val="ro-RO"/>
         </w:rPr>
-        <w:lastRenderedPageBreak/>
         <w:t>Rolul meu</w:t>
       </w:r>
       <w:r>
@@ -3132,6 +3155,7 @@
           <w:bCs/>
           <w:lang w:val="ro-RO"/>
         </w:rPr>
+        <w:lastRenderedPageBreak/>
         <w:t>Întrebări ajutătoare:</w:t>
       </w:r>
     </w:p>
@@ -3152,7 +3176,6 @@
           <w:rFonts w:ascii="Open Sans" w:hAnsi="Open Sans" w:cs="Open Sans"/>
           <w:lang w:val="ro-RO"/>
         </w:rPr>
-        <w:lastRenderedPageBreak/>
         <w:t>Ce instrument (</w:t>
       </w:r>
       <w:proofErr w:type="spellStart"/>

</xml_diff>